<commit_message>
Fix datos de la portada
</commit_message>
<xml_diff>
--- a/TFC.docx
+++ b/TFC.docx
@@ -1,6 +1,6 @@
 
 <file path=word/document.xml><?xml version="1.0" encoding="utf-8"?>
-<w:document xmlns:wpc="http://schemas.microsoft.com/office/word/2010/wordprocessingCanvas" xmlns:cx="http://schemas.microsoft.com/office/drawing/2014/chartex" xmlns:cx1="http://schemas.microsoft.com/office/drawing/2015/9/8/chartex" xmlns:cx2="http://schemas.microsoft.com/office/drawing/2015/10/21/chartex" xmlns:cx3="http://schemas.microsoft.com/office/drawing/2016/5/9/chartex" xmlns:cx4="http://schemas.microsoft.com/office/drawing/2016/5/10/chartex" xmlns:cx5="http://schemas.microsoft.com/office/drawing/2016/5/11/chartex" xmlns:cx6="http://schemas.microsoft.com/office/drawing/2016/5/12/chartex" xmlns:cx7="http://schemas.microsoft.com/office/drawing/2016/5/13/chartex" xmlns:cx8="http://schemas.microsoft.com/office/drawing/2016/5/14/chartex" xmlns:mc="http://schemas.openxmlformats.org/markup-compatibility/2006" xmlns:aink="http://schemas.microsoft.com/office/drawing/2016/ink" xmlns:am3d="http://schemas.microsoft.com/office/drawing/2017/model3d" xmlns:o="urn:schemas-microsoft-com:office:office" xmlns:oel="http://schemas.microsoft.com/office/2019/extlst" xmlns:r="http://schemas.openxmlformats.org/officeDocument/2006/relationships" xmlns:m="http://schemas.openxmlformats.org/officeDocument/2006/math" xmlns:v="urn:schemas-microsoft-com:vml" xmlns:wp14="http://schemas.microsoft.com/office/word/2010/wordprocessingDrawing" xmlns:wp="http://schemas.openxmlformats.org/drawingml/2006/wordprocessingDrawing" xmlns:w10="urn:schemas-microsoft-com:office:word" xmlns:w="http://schemas.openxmlformats.org/wordprocessingml/2006/main" xmlns:w14="http://schemas.microsoft.com/office/word/2010/wordml" xmlns:w15="http://schemas.microsoft.com/office/word/2012/wordml" xmlns:w16cex="http://schemas.microsoft.com/office/word/2018/wordml/cex" xmlns:w16cid="http://schemas.microsoft.com/office/word/2016/wordml/cid" xmlns:w16="http://schemas.microsoft.com/office/word/2018/wordml" xmlns:w16du="http://schemas.microsoft.com/office/word/2023/wordml/word16du" xmlns:w16sdtdh="http://schemas.microsoft.com/office/word/2020/wordml/sdtdatahash" xmlns:w16sdtfl="http://schemas.microsoft.com/office/word/2024/wordml/sdtformatlock" xmlns:w16se="http://schemas.microsoft.com/office/word/2015/wordml/symex" xmlns:wpg="http://schemas.microsoft.com/office/word/2010/wordprocessingGroup" xmlns:wpi="http://schemas.microsoft.com/office/word/2010/wordprocessingInk" xmlns:wne="http://schemas.microsoft.com/office/word/2006/wordml" xmlns:wps="http://schemas.microsoft.com/office/word/2010/wordprocessingShape" mc:Ignorable="w14 w15 w16se w16cid w16 w16cex w16sdtdh w16sdtfl w16du wp14">
+<w:document xmlns:wpc="http://schemas.microsoft.com/office/word/2010/wordprocessingCanvas" xmlns:cx="http://schemas.microsoft.com/office/drawing/2014/chartex" xmlns:cx1="http://schemas.microsoft.com/office/drawing/2015/9/8/chartex" xmlns:cx2="http://schemas.microsoft.com/office/drawing/2015/10/21/chartex" xmlns:cx3="http://schemas.microsoft.com/office/drawing/2016/5/9/chartex" xmlns:cx4="http://schemas.microsoft.com/office/drawing/2016/5/10/chartex" xmlns:cx5="http://schemas.microsoft.com/office/drawing/2016/5/11/chartex" xmlns:cx6="http://schemas.microsoft.com/office/drawing/2016/5/12/chartex" xmlns:cx7="http://schemas.microsoft.com/office/drawing/2016/5/13/chartex" xmlns:cx8="http://schemas.microsoft.com/office/drawing/2016/5/14/chartex" xmlns:mc="http://schemas.openxmlformats.org/markup-compatibility/2006" xmlns:aink="http://schemas.microsoft.com/office/drawing/2016/ink" xmlns:am3d="http://schemas.microsoft.com/office/drawing/2017/model3d" xmlns:o="urn:schemas-microsoft-com:office:office" xmlns:oel="http://schemas.microsoft.com/office/2019/extlst" xmlns:r="http://schemas.openxmlformats.org/officeDocument/2006/relationships" xmlns:m="http://schemas.openxmlformats.org/officeDocument/2006/math" xmlns:v="urn:schemas-microsoft-com:vml" xmlns:wp14="http://schemas.microsoft.com/office/word/2010/wordprocessingDrawing" xmlns:wp="http://schemas.openxmlformats.org/drawingml/2006/wordprocessingDrawing" xmlns:w10="urn:schemas-microsoft-com:office:word" xmlns:w="http://schemas.openxmlformats.org/wordprocessingml/2006/main" xmlns:w14="http://schemas.microsoft.com/office/word/2010/wordml" xmlns:w15="http://schemas.microsoft.com/office/word/2012/wordml" xmlns:w16cex="http://schemas.microsoft.com/office/word/2018/wordml/cex" xmlns:w16cid="http://schemas.microsoft.com/office/word/2016/wordml/cid" xmlns:w16="http://schemas.microsoft.com/office/word/2018/wordml" xmlns:w16sdtdh="http://schemas.microsoft.com/office/word/2020/wordml/sdtdatahash" xmlns:w16se="http://schemas.microsoft.com/office/word/2015/wordml/symex" xmlns:wpg="http://schemas.microsoft.com/office/word/2010/wordprocessingGroup" xmlns:wpi="http://schemas.microsoft.com/office/word/2010/wordprocessingInk" xmlns:wne="http://schemas.microsoft.com/office/word/2006/wordml" xmlns:wps="http://schemas.microsoft.com/office/word/2010/wordprocessingShape" mc:Ignorable="w14 w15 w16se w16cid w16 w16cex w16sdtdh wp14">
   <w:body>
     <w:sdt>
       <w:sdtPr>
@@ -264,7 +264,7 @@
                   </wp:anchor>
                 </w:drawing>
               </mc:Choice>
-              <mc:Fallback>
+              <mc:Fallback xmlns:w16sdtfl="http://schemas.microsoft.com/office/word/2024/wordml/sdtformatlock" xmlns:w16du="http://schemas.microsoft.com/office/word/2023/wordml/word16du">
                 <w:pict>
                   <v:group w14:anchorId="24359356" id="Grupo 157" o:spid="_x0000_s1026" style="position:absolute;margin-left:0;margin-top:0;width:8in;height:95.7pt;z-index:251662336;mso-width-percent:941;mso-height-percent:121;mso-top-percent:23;mso-position-horizontal:center;mso-position-horizontal-relative:page;mso-position-vertical-relative:page;mso-width-percent:941;mso-height-percent:121;mso-top-percent:23" coordorigin="" coordsize="73152,12161" o:gfxdata="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">
                     <v:shape id="Rectángulo 51" o:spid="_x0000_s1027" style="position:absolute;width:73152;height:11303;visibility:visible;mso-wrap-style:square;v-text-anchor:middle" coordsize="7312660,1129665" o:gfxdata="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" path="m,l7312660,r,1129665l3619500,733425,,1091565,,xe" fillcolor="#4472c4 [3204]" stroked="f" strokeweight="1pt">
@@ -483,6 +483,68 @@
                                   </w:rPr>
                                   <w:t>2º Desarrollo de Aplicaciones Multiplataforma (DAM)</w:t>
                                 </w:r>
+                                <w:r>
+                                  <w:rPr>
+                                    <w:rFonts w:ascii="Times New Roman" w:hAnsi="Times New Roman" w:cs="Times New Roman"/>
+                                    <w:color w:val="4472C4" w:themeColor="accent1"/>
+                                    <w:sz w:val="28"/>
+                                    <w:szCs w:val="28"/>
+                                  </w:rPr>
+                                  <w:t xml:space="preserve"> 2024/2025</w:t>
+                                </w:r>
+                              </w:p>
+                              <w:p>
+                                <w:pPr>
+                                  <w:pStyle w:val="Sinespaciado"/>
+                                  <w:jc w:val="right"/>
+                                  <w:rPr>
+                                    <w:rFonts w:ascii="Times New Roman" w:hAnsi="Times New Roman" w:cs="Times New Roman"/>
+                                    <w:color w:val="4472C4" w:themeColor="accent1"/>
+                                    <w:sz w:val="28"/>
+                                    <w:szCs w:val="28"/>
+                                  </w:rPr>
+                                </w:pPr>
+                                <w:r>
+                                  <w:rPr>
+                                    <w:rFonts w:ascii="Times New Roman" w:hAnsi="Times New Roman" w:cs="Times New Roman"/>
+                                    <w:color w:val="4472C4" w:themeColor="accent1"/>
+                                    <w:sz w:val="28"/>
+                                    <w:szCs w:val="28"/>
+                                  </w:rPr>
+                                  <w:t xml:space="preserve">NDT New Digital </w:t>
+                                </w:r>
+                                <w:proofErr w:type="spellStart"/>
+                                <w:r>
+                                  <w:rPr>
+                                    <w:rFonts w:ascii="Times New Roman" w:hAnsi="Times New Roman" w:cs="Times New Roman"/>
+                                    <w:color w:val="4472C4" w:themeColor="accent1"/>
+                                    <w:sz w:val="28"/>
+                                    <w:szCs w:val="28"/>
+                                  </w:rPr>
+                                  <w:t>Talent</w:t>
+                                </w:r>
+                                <w:proofErr w:type="spellEnd"/>
+                              </w:p>
+                              <w:p>
+                                <w:pPr>
+                                  <w:pStyle w:val="Sinespaciado"/>
+                                  <w:jc w:val="right"/>
+                                  <w:rPr>
+                                    <w:rFonts w:ascii="Times New Roman" w:hAnsi="Times New Roman" w:cs="Times New Roman"/>
+                                    <w:color w:val="4472C4" w:themeColor="accent1"/>
+                                    <w:sz w:val="28"/>
+                                    <w:szCs w:val="28"/>
+                                  </w:rPr>
+                                </w:pPr>
+                                <w:r>
+                                  <w:rPr>
+                                    <w:rFonts w:ascii="Times New Roman" w:hAnsi="Times New Roman" w:cs="Times New Roman"/>
+                                    <w:color w:val="4472C4" w:themeColor="accent1"/>
+                                    <w:sz w:val="28"/>
+                                    <w:szCs w:val="28"/>
+                                  </w:rPr>
+                                  <w:t>Tutor: Juan Diego Mariscal</w:t>
+                                </w:r>
                               </w:p>
                             </w:txbxContent>
                           </wps:txbx>
@@ -528,6 +590,68 @@
                               <w:szCs w:val="28"/>
                             </w:rPr>
                             <w:t>2º Desarrollo de Aplicaciones Multiplataforma (DAM)</w:t>
+                          </w:r>
+                          <w:r>
+                            <w:rPr>
+                              <w:rFonts w:ascii="Times New Roman" w:hAnsi="Times New Roman" w:cs="Times New Roman"/>
+                              <w:color w:val="4472C4" w:themeColor="accent1"/>
+                              <w:sz w:val="28"/>
+                              <w:szCs w:val="28"/>
+                            </w:rPr>
+                            <w:t xml:space="preserve"> 2024/2025</w:t>
+                          </w:r>
+                        </w:p>
+                        <w:p>
+                          <w:pPr>
+                            <w:pStyle w:val="Sinespaciado"/>
+                            <w:jc w:val="right"/>
+                            <w:rPr>
+                              <w:rFonts w:ascii="Times New Roman" w:hAnsi="Times New Roman" w:cs="Times New Roman"/>
+                              <w:color w:val="4472C4" w:themeColor="accent1"/>
+                              <w:sz w:val="28"/>
+                              <w:szCs w:val="28"/>
+                            </w:rPr>
+                          </w:pPr>
+                          <w:r>
+                            <w:rPr>
+                              <w:rFonts w:ascii="Times New Roman" w:hAnsi="Times New Roman" w:cs="Times New Roman"/>
+                              <w:color w:val="4472C4" w:themeColor="accent1"/>
+                              <w:sz w:val="28"/>
+                              <w:szCs w:val="28"/>
+                            </w:rPr>
+                            <w:t xml:space="preserve">NDT New Digital </w:t>
+                          </w:r>
+                          <w:proofErr w:type="spellStart"/>
+                          <w:r>
+                            <w:rPr>
+                              <w:rFonts w:ascii="Times New Roman" w:hAnsi="Times New Roman" w:cs="Times New Roman"/>
+                              <w:color w:val="4472C4" w:themeColor="accent1"/>
+                              <w:sz w:val="28"/>
+                              <w:szCs w:val="28"/>
+                            </w:rPr>
+                            <w:t>Talent</w:t>
+                          </w:r>
+                          <w:proofErr w:type="spellEnd"/>
+                        </w:p>
+                        <w:p>
+                          <w:pPr>
+                            <w:pStyle w:val="Sinespaciado"/>
+                            <w:jc w:val="right"/>
+                            <w:rPr>
+                              <w:rFonts w:ascii="Times New Roman" w:hAnsi="Times New Roman" w:cs="Times New Roman"/>
+                              <w:color w:val="4472C4" w:themeColor="accent1"/>
+                              <w:sz w:val="28"/>
+                              <w:szCs w:val="28"/>
+                            </w:rPr>
+                          </w:pPr>
+                          <w:r>
+                            <w:rPr>
+                              <w:rFonts w:ascii="Times New Roman" w:hAnsi="Times New Roman" w:cs="Times New Roman"/>
+                              <w:color w:val="4472C4" w:themeColor="accent1"/>
+                              <w:sz w:val="28"/>
+                              <w:szCs w:val="28"/>
+                            </w:rPr>
+                            <w:t>Tutor: Juan Diego Mariscal</w:t>
                           </w:r>
                         </w:p>
                       </w:txbxContent>
@@ -7766,7 +7890,7 @@
           <w:noProof/>
         </w:rPr>
         <w:drawing>
-          <wp:inline distT="0" distB="0" distL="0" distR="0" wp14:anchorId="0A9CC243" wp14:editId="72C9539D">
+          <wp:inline distT="0" distB="0" distL="0" distR="0" wp14:anchorId="0A9CC243" wp14:editId="65A91C8B">
             <wp:extent cx="5400040" cy="2723515"/>
             <wp:effectExtent l="0" t="0" r="0" b="635"/>
             <wp:docPr id="1750087319" name="Imagen 10" descr="Socket io in Nodejs or JS. Socket.IO is a JavaScript library for… | by  habtesoft | Medium"/>
@@ -10190,28 +10314,9 @@
           <w:sz w:val="24"/>
           <w:szCs w:val="24"/>
         </w:rPr>
-        <w:t>=</w:t>
-      </w:r>
-      <w:proofErr w:type="gramStart"/>
-      <w:r>
-        <w:rPr>
-          <w:rFonts w:ascii="Times New Roman" w:hAnsi="Times New Roman" w:cs="Times New Roman"/>
-          <w:sz w:val="24"/>
-          <w:szCs w:val="24"/>
-        </w:rPr>
-        <w:t>raspios64.img,format</w:t>
-      </w:r>
-      <w:proofErr w:type="gramEnd"/>
-      <w:r>
-        <w:rPr>
-          <w:rFonts w:ascii="Times New Roman" w:hAnsi="Times New Roman" w:cs="Times New Roman"/>
-          <w:sz w:val="24"/>
-          <w:szCs w:val="24"/>
-        </w:rPr>
-        <w:t>=</w:t>
-      </w:r>
-      <w:proofErr w:type="spellStart"/>
-      <w:proofErr w:type="gramStart"/>
+        <w:t>=raspios64.img,format=</w:t>
+      </w:r>
+      <w:proofErr w:type="spellStart"/>
       <w:r>
         <w:rPr>
           <w:rFonts w:ascii="Times New Roman" w:hAnsi="Times New Roman" w:cs="Times New Roman"/>
@@ -10221,7 +10326,6 @@
         <w:t>raw,id</w:t>
       </w:r>
       <w:proofErr w:type="spellEnd"/>
-      <w:proofErr w:type="gramEnd"/>
       <w:r>
         <w:rPr>
           <w:rFonts w:ascii="Times New Roman" w:hAnsi="Times New Roman" w:cs="Times New Roman"/>
@@ -10388,7 +10492,6 @@
         <w:t>-net-</w:t>
       </w:r>
       <w:proofErr w:type="spellStart"/>
-      <w:proofErr w:type="gramStart"/>
       <w:r>
         <w:rPr>
           <w:rFonts w:ascii="Times New Roman" w:hAnsi="Times New Roman" w:cs="Times New Roman"/>
@@ -10398,7 +10501,6 @@
         <w:t>device,netdev</w:t>
       </w:r>
       <w:proofErr w:type="spellEnd"/>
-      <w:proofErr w:type="gramEnd"/>
       <w:r>
         <w:rPr>
           <w:rFonts w:ascii="Times New Roman" w:hAnsi="Times New Roman" w:cs="Times New Roman"/>
@@ -11390,7 +11492,7 @@
         </w:rPr>
         <w:lastRenderedPageBreak/>
         <w:drawing>
-          <wp:inline distT="0" distB="0" distL="0" distR="0" wp14:anchorId="6AF96124" wp14:editId="71A33128">
+          <wp:inline distT="0" distB="0" distL="0" distR="0" wp14:anchorId="6AF96124" wp14:editId="0588A185">
             <wp:extent cx="5410200" cy="2641922"/>
             <wp:effectExtent l="0" t="0" r="0" b="6350"/>
             <wp:docPr id="692756179" name="Imagen 18"/>
@@ -11446,7 +11548,7 @@
           <w:szCs w:val="24"/>
         </w:rPr>
         <w:drawing>
-          <wp:inline distT="0" distB="0" distL="0" distR="0" wp14:anchorId="557E0E2D" wp14:editId="158D87E6">
+          <wp:inline distT="0" distB="0" distL="0" distR="0" wp14:anchorId="557E0E2D" wp14:editId="33D4CB51">
             <wp:extent cx="5400675" cy="2428524"/>
             <wp:effectExtent l="0" t="0" r="0" b="0"/>
             <wp:docPr id="1825461926" name="Imagen 20"/>
@@ -12117,25 +12219,7 @@
             <w:sz w:val="24"/>
             <w:szCs w:val="24"/>
           </w:rPr>
-          <w:t>https://www.electr</w:t>
-        </w:r>
-        <w:r>
-          <w:rPr>
-            <w:rStyle w:val="Hipervnculo"/>
-            <w:rFonts w:ascii="Times New Roman" w:hAnsi="Times New Roman" w:cs="Times New Roman"/>
-            <w:sz w:val="24"/>
-            <w:szCs w:val="24"/>
-          </w:rPr>
-          <w:t>o</w:t>
-        </w:r>
-        <w:r>
-          <w:rPr>
-            <w:rStyle w:val="Hipervnculo"/>
-            <w:rFonts w:ascii="Times New Roman" w:hAnsi="Times New Roman" w:cs="Times New Roman"/>
-            <w:sz w:val="24"/>
-            <w:szCs w:val="24"/>
-          </w:rPr>
-          <w:t>nicayciencia.com/2016/11/conexion-gpio-de-raspberry-pi-3.html</w:t>
+          <w:t>https://www.electronicayciencia.com/2016/11/conexion-gpio-de-raspberry-pi-3.html</w:t>
         </w:r>
       </w:hyperlink>
     </w:p>
@@ -12236,25 +12320,7 @@
             <w:sz w:val="24"/>
             <w:szCs w:val="24"/>
           </w:rPr>
-          <w:t>https://raspberrypi.cl/que-es-ras</w:t>
-        </w:r>
-        <w:r>
-          <w:rPr>
-            <w:rStyle w:val="Hipervnculo"/>
-            <w:rFonts w:ascii="Times New Roman" w:hAnsi="Times New Roman" w:cs="Times New Roman"/>
-            <w:sz w:val="24"/>
-            <w:szCs w:val="24"/>
-          </w:rPr>
-          <w:t>p</w:t>
-        </w:r>
-        <w:r>
-          <w:rPr>
-            <w:rStyle w:val="Hipervnculo"/>
-            <w:rFonts w:ascii="Times New Roman" w:hAnsi="Times New Roman" w:cs="Times New Roman"/>
-            <w:sz w:val="24"/>
-            <w:szCs w:val="24"/>
-          </w:rPr>
-          <w:t>berry/</w:t>
+          <w:t>https://raspberrypi.cl/que-es-raspberry/</w:t>
         </w:r>
       </w:hyperlink>
     </w:p>
@@ -12355,25 +12421,7 @@
             <w:sz w:val="24"/>
             <w:szCs w:val="24"/>
           </w:rPr>
-          <w:t>https://ultra-lab.net/producto/dht11-sens</w:t>
-        </w:r>
-        <w:r>
-          <w:rPr>
-            <w:rStyle w:val="Hipervnculo"/>
-            <w:rFonts w:ascii="Times New Roman" w:hAnsi="Times New Roman" w:cs="Times New Roman"/>
-            <w:sz w:val="24"/>
-            <w:szCs w:val="24"/>
-          </w:rPr>
-          <w:t>o</w:t>
-        </w:r>
-        <w:r>
-          <w:rPr>
-            <w:rStyle w:val="Hipervnculo"/>
-            <w:rFonts w:ascii="Times New Roman" w:hAnsi="Times New Roman" w:cs="Times New Roman"/>
-            <w:sz w:val="24"/>
-            <w:szCs w:val="24"/>
-          </w:rPr>
-          <w:t>r-de-humedad-y-temperatura/</w:t>
+          <w:t>https://ultra-lab.net/producto/dht11-sensor-de-humedad-y-temperatura/</w:t>
         </w:r>
       </w:hyperlink>
     </w:p>
@@ -12549,25 +12597,7 @@
             <w:sz w:val="24"/>
             <w:szCs w:val="24"/>
           </w:rPr>
-          <w:t>https://keepc</w:t>
-        </w:r>
-        <w:r>
-          <w:rPr>
-            <w:rStyle w:val="Hipervnculo"/>
-            <w:rFonts w:ascii="Times New Roman" w:hAnsi="Times New Roman" w:cs="Times New Roman"/>
-            <w:sz w:val="24"/>
-            <w:szCs w:val="24"/>
-          </w:rPr>
-          <w:t>o</w:t>
-        </w:r>
-        <w:r>
-          <w:rPr>
-            <w:rStyle w:val="Hipervnculo"/>
-            <w:rFonts w:ascii="Times New Roman" w:hAnsi="Times New Roman" w:cs="Times New Roman"/>
-            <w:sz w:val="24"/>
-            <w:szCs w:val="24"/>
-          </w:rPr>
-          <w:t>ding.io/blog/que-es-un-socket/</w:t>
+          <w:t>https://keepcoding.io/blog/que-es-un-socket/</w:t>
         </w:r>
       </w:hyperlink>
     </w:p>
@@ -12658,25 +12688,7 @@
             <w:sz w:val="24"/>
             <w:szCs w:val="24"/>
           </w:rPr>
-          <w:t>https://www.vadavo.com/blog/html-q</w:t>
-        </w:r>
-        <w:r>
-          <w:rPr>
-            <w:rStyle w:val="Hipervnculo"/>
-            <w:rFonts w:ascii="Times New Roman" w:hAnsi="Times New Roman" w:cs="Times New Roman"/>
-            <w:sz w:val="24"/>
-            <w:szCs w:val="24"/>
-          </w:rPr>
-          <w:t>u</w:t>
-        </w:r>
-        <w:r>
-          <w:rPr>
-            <w:rStyle w:val="Hipervnculo"/>
-            <w:rFonts w:ascii="Times New Roman" w:hAnsi="Times New Roman" w:cs="Times New Roman"/>
-            <w:sz w:val="24"/>
-            <w:szCs w:val="24"/>
-          </w:rPr>
-          <w:t>e-es-y-para-que-sirve/</w:t>
+          <w:t>https://www.vadavo.com/blog/html-que-es-y-para-que-sirve/</w:t>
         </w:r>
       </w:hyperlink>
     </w:p>
@@ -13059,6 +13071,7 @@
       <w:r>
         <w:rPr>
           <w:rFonts w:ascii="Times New Roman" w:hAnsi="Times New Roman" w:cs="Times New Roman"/>
+          <w:noProof/>
           <w:sz w:val="24"/>
           <w:szCs w:val="24"/>
         </w:rPr>
@@ -13101,6 +13114,7 @@
       <w:r>
         <w:rPr>
           <w:rFonts w:ascii="Times New Roman" w:hAnsi="Times New Roman" w:cs="Times New Roman"/>
+          <w:noProof/>
           <w:sz w:val="24"/>
           <w:szCs w:val="24"/>
         </w:rPr>
@@ -13156,7 +13170,7 @@
 </file>
 
 <file path=word/endnotes.xml><?xml version="1.0" encoding="utf-8"?>
-<w:endnotes xmlns:wpc="http://schemas.microsoft.com/office/word/2010/wordprocessingCanvas" xmlns:cx="http://schemas.microsoft.com/office/drawing/2014/chartex" xmlns:cx1="http://schemas.microsoft.com/office/drawing/2015/9/8/chartex" xmlns:cx2="http://schemas.microsoft.com/office/drawing/2015/10/21/chartex" xmlns:cx3="http://schemas.microsoft.com/office/drawing/2016/5/9/chartex" xmlns:cx4="http://schemas.microsoft.com/office/drawing/2016/5/10/chartex" xmlns:cx5="http://schemas.microsoft.com/office/drawing/2016/5/11/chartex" xmlns:cx6="http://schemas.microsoft.com/office/drawing/2016/5/12/chartex" xmlns:cx7="http://schemas.microsoft.com/office/drawing/2016/5/13/chartex" xmlns:cx8="http://schemas.microsoft.com/office/drawing/2016/5/14/chartex" xmlns:mc="http://schemas.openxmlformats.org/markup-compatibility/2006" xmlns:aink="http://schemas.microsoft.com/office/drawing/2016/ink" xmlns:am3d="http://schemas.microsoft.com/office/drawing/2017/model3d" xmlns:o="urn:schemas-microsoft-com:office:office" xmlns:oel="http://schemas.microsoft.com/office/2019/extlst" xmlns:r="http://schemas.openxmlformats.org/officeDocument/2006/relationships" xmlns:m="http://schemas.openxmlformats.org/officeDocument/2006/math" xmlns:v="urn:schemas-microsoft-com:vml" xmlns:wp14="http://schemas.microsoft.com/office/word/2010/wordprocessingDrawing" xmlns:wp="http://schemas.openxmlformats.org/drawingml/2006/wordprocessingDrawing" xmlns:w10="urn:schemas-microsoft-com:office:word" xmlns:w="http://schemas.openxmlformats.org/wordprocessingml/2006/main" xmlns:w14="http://schemas.microsoft.com/office/word/2010/wordml" xmlns:w15="http://schemas.microsoft.com/office/word/2012/wordml" xmlns:w16cex="http://schemas.microsoft.com/office/word/2018/wordml/cex" xmlns:w16cid="http://schemas.microsoft.com/office/word/2016/wordml/cid" xmlns:w16="http://schemas.microsoft.com/office/word/2018/wordml" xmlns:w16du="http://schemas.microsoft.com/office/word/2023/wordml/word16du" xmlns:w16sdtdh="http://schemas.microsoft.com/office/word/2020/wordml/sdtdatahash" xmlns:w16sdtfl="http://schemas.microsoft.com/office/word/2024/wordml/sdtformatlock" xmlns:w16se="http://schemas.microsoft.com/office/word/2015/wordml/symex" xmlns:wpg="http://schemas.microsoft.com/office/word/2010/wordprocessingGroup" xmlns:wpi="http://schemas.microsoft.com/office/word/2010/wordprocessingInk" xmlns:wne="http://schemas.microsoft.com/office/word/2006/wordml" xmlns:wps="http://schemas.microsoft.com/office/word/2010/wordprocessingShape" mc:Ignorable="w14 w15 w16se w16cid w16 w16cex w16sdtdh w16sdtfl w16du wp14">
+<w:endnotes xmlns:wpc="http://schemas.microsoft.com/office/word/2010/wordprocessingCanvas" xmlns:cx="http://schemas.microsoft.com/office/drawing/2014/chartex" xmlns:cx1="http://schemas.microsoft.com/office/drawing/2015/9/8/chartex" xmlns:cx2="http://schemas.microsoft.com/office/drawing/2015/10/21/chartex" xmlns:cx3="http://schemas.microsoft.com/office/drawing/2016/5/9/chartex" xmlns:cx4="http://schemas.microsoft.com/office/drawing/2016/5/10/chartex" xmlns:cx5="http://schemas.microsoft.com/office/drawing/2016/5/11/chartex" xmlns:cx6="http://schemas.microsoft.com/office/drawing/2016/5/12/chartex" xmlns:cx7="http://schemas.microsoft.com/office/drawing/2016/5/13/chartex" xmlns:cx8="http://schemas.microsoft.com/office/drawing/2016/5/14/chartex" xmlns:mc="http://schemas.openxmlformats.org/markup-compatibility/2006" xmlns:aink="http://schemas.microsoft.com/office/drawing/2016/ink" xmlns:am3d="http://schemas.microsoft.com/office/drawing/2017/model3d" xmlns:o="urn:schemas-microsoft-com:office:office" xmlns:oel="http://schemas.microsoft.com/office/2019/extlst" xmlns:r="http://schemas.openxmlformats.org/officeDocument/2006/relationships" xmlns:m="http://schemas.openxmlformats.org/officeDocument/2006/math" xmlns:v="urn:schemas-microsoft-com:vml" xmlns:wp14="http://schemas.microsoft.com/office/word/2010/wordprocessingDrawing" xmlns:wp="http://schemas.openxmlformats.org/drawingml/2006/wordprocessingDrawing" xmlns:w10="urn:schemas-microsoft-com:office:word" xmlns:w="http://schemas.openxmlformats.org/wordprocessingml/2006/main" xmlns:w14="http://schemas.microsoft.com/office/word/2010/wordml" xmlns:w15="http://schemas.microsoft.com/office/word/2012/wordml" xmlns:w16cex="http://schemas.microsoft.com/office/word/2018/wordml/cex" xmlns:w16cid="http://schemas.microsoft.com/office/word/2016/wordml/cid" xmlns:w16="http://schemas.microsoft.com/office/word/2018/wordml" xmlns:w16sdtdh="http://schemas.microsoft.com/office/word/2020/wordml/sdtdatahash" xmlns:w16se="http://schemas.microsoft.com/office/word/2015/wordml/symex" xmlns:wpg="http://schemas.microsoft.com/office/word/2010/wordprocessingGroup" xmlns:wpi="http://schemas.microsoft.com/office/word/2010/wordprocessingInk" xmlns:wne="http://schemas.microsoft.com/office/word/2006/wordml" xmlns:wps="http://schemas.microsoft.com/office/word/2010/wordprocessingShape" mc:Ignorable="w14 w15 w16se w16cid w16 w16cex w16sdtdh wp14">
   <w:endnote w:type="separator" w:id="-1">
     <w:p>
       <w:pPr>
@@ -13181,7 +13195,7 @@
 </file>
 
 <file path=word/footer1.xml><?xml version="1.0" encoding="utf-8"?>
-<w:ftr xmlns:wpc="http://schemas.microsoft.com/office/word/2010/wordprocessingCanvas" xmlns:cx="http://schemas.microsoft.com/office/drawing/2014/chartex" xmlns:cx1="http://schemas.microsoft.com/office/drawing/2015/9/8/chartex" xmlns:cx2="http://schemas.microsoft.com/office/drawing/2015/10/21/chartex" xmlns:cx3="http://schemas.microsoft.com/office/drawing/2016/5/9/chartex" xmlns:cx4="http://schemas.microsoft.com/office/drawing/2016/5/10/chartex" xmlns:cx5="http://schemas.microsoft.com/office/drawing/2016/5/11/chartex" xmlns:cx6="http://schemas.microsoft.com/office/drawing/2016/5/12/chartex" xmlns:cx7="http://schemas.microsoft.com/office/drawing/2016/5/13/chartex" xmlns:cx8="http://schemas.microsoft.com/office/drawing/2016/5/14/chartex" xmlns:mc="http://schemas.openxmlformats.org/markup-compatibility/2006" xmlns:aink="http://schemas.microsoft.com/office/drawing/2016/ink" xmlns:am3d="http://schemas.microsoft.com/office/drawing/2017/model3d" xmlns:o="urn:schemas-microsoft-com:office:office" xmlns:oel="http://schemas.microsoft.com/office/2019/extlst" xmlns:r="http://schemas.openxmlformats.org/officeDocument/2006/relationships" xmlns:m="http://schemas.openxmlformats.org/officeDocument/2006/math" xmlns:v="urn:schemas-microsoft-com:vml" xmlns:wp14="http://schemas.microsoft.com/office/word/2010/wordprocessingDrawing" xmlns:wp="http://schemas.openxmlformats.org/drawingml/2006/wordprocessingDrawing" xmlns:w10="urn:schemas-microsoft-com:office:word" xmlns:w="http://schemas.openxmlformats.org/wordprocessingml/2006/main" xmlns:w14="http://schemas.microsoft.com/office/word/2010/wordml" xmlns:w15="http://schemas.microsoft.com/office/word/2012/wordml" xmlns:w16cex="http://schemas.microsoft.com/office/word/2018/wordml/cex" xmlns:w16cid="http://schemas.microsoft.com/office/word/2016/wordml/cid" xmlns:w16="http://schemas.microsoft.com/office/word/2018/wordml" xmlns:w16du="http://schemas.microsoft.com/office/word/2023/wordml/word16du" xmlns:w16sdtdh="http://schemas.microsoft.com/office/word/2020/wordml/sdtdatahash" xmlns:w16sdtfl="http://schemas.microsoft.com/office/word/2024/wordml/sdtformatlock" xmlns:w16se="http://schemas.microsoft.com/office/word/2015/wordml/symex" xmlns:wpg="http://schemas.microsoft.com/office/word/2010/wordprocessingGroup" xmlns:wpi="http://schemas.microsoft.com/office/word/2010/wordprocessingInk" xmlns:wne="http://schemas.microsoft.com/office/word/2006/wordml" xmlns:wps="http://schemas.microsoft.com/office/word/2010/wordprocessingShape" mc:Ignorable="w14 w15 w16se w16cid w16 w16cex w16sdtdh w16sdtfl w16du wp14">
+<w:ftr xmlns:wpc="http://schemas.microsoft.com/office/word/2010/wordprocessingCanvas" xmlns:cx="http://schemas.microsoft.com/office/drawing/2014/chartex" xmlns:cx1="http://schemas.microsoft.com/office/drawing/2015/9/8/chartex" xmlns:cx2="http://schemas.microsoft.com/office/drawing/2015/10/21/chartex" xmlns:cx3="http://schemas.microsoft.com/office/drawing/2016/5/9/chartex" xmlns:cx4="http://schemas.microsoft.com/office/drawing/2016/5/10/chartex" xmlns:cx5="http://schemas.microsoft.com/office/drawing/2016/5/11/chartex" xmlns:cx6="http://schemas.microsoft.com/office/drawing/2016/5/12/chartex" xmlns:cx7="http://schemas.microsoft.com/office/drawing/2016/5/13/chartex" xmlns:cx8="http://schemas.microsoft.com/office/drawing/2016/5/14/chartex" xmlns:mc="http://schemas.openxmlformats.org/markup-compatibility/2006" xmlns:aink="http://schemas.microsoft.com/office/drawing/2016/ink" xmlns:am3d="http://schemas.microsoft.com/office/drawing/2017/model3d" xmlns:o="urn:schemas-microsoft-com:office:office" xmlns:oel="http://schemas.microsoft.com/office/2019/extlst" xmlns:r="http://schemas.openxmlformats.org/officeDocument/2006/relationships" xmlns:m="http://schemas.openxmlformats.org/officeDocument/2006/math" xmlns:v="urn:schemas-microsoft-com:vml" xmlns:wp14="http://schemas.microsoft.com/office/word/2010/wordprocessingDrawing" xmlns:wp="http://schemas.openxmlformats.org/drawingml/2006/wordprocessingDrawing" xmlns:w10="urn:schemas-microsoft-com:office:word" xmlns:w="http://schemas.openxmlformats.org/wordprocessingml/2006/main" xmlns:w14="http://schemas.microsoft.com/office/word/2010/wordml" xmlns:w15="http://schemas.microsoft.com/office/word/2012/wordml" xmlns:w16cex="http://schemas.microsoft.com/office/word/2018/wordml/cex" xmlns:w16cid="http://schemas.microsoft.com/office/word/2016/wordml/cid" xmlns:w16="http://schemas.microsoft.com/office/word/2018/wordml" xmlns:w16sdtdh="http://schemas.microsoft.com/office/word/2020/wordml/sdtdatahash" xmlns:w16se="http://schemas.microsoft.com/office/word/2015/wordml/symex" xmlns:wpg="http://schemas.microsoft.com/office/word/2010/wordprocessingGroup" xmlns:wpi="http://schemas.microsoft.com/office/word/2010/wordprocessingInk" xmlns:wne="http://schemas.microsoft.com/office/word/2006/wordml" xmlns:wps="http://schemas.microsoft.com/office/word/2010/wordprocessingShape" mc:Ignorable="w14 w15 w16se w16cid w16 w16cex w16sdtdh wp14">
   <w:sdt>
     <w:sdtPr>
       <w:id w:val="-1645578025"/>
@@ -13223,7 +13237,7 @@
 </file>
 
 <file path=word/footer2.xml><?xml version="1.0" encoding="utf-8"?>
-<w:ftr xmlns:wpc="http://schemas.microsoft.com/office/word/2010/wordprocessingCanvas" xmlns:cx="http://schemas.microsoft.com/office/drawing/2014/chartex" xmlns:cx1="http://schemas.microsoft.com/office/drawing/2015/9/8/chartex" xmlns:cx2="http://schemas.microsoft.com/office/drawing/2015/10/21/chartex" xmlns:cx3="http://schemas.microsoft.com/office/drawing/2016/5/9/chartex" xmlns:cx4="http://schemas.microsoft.com/office/drawing/2016/5/10/chartex" xmlns:cx5="http://schemas.microsoft.com/office/drawing/2016/5/11/chartex" xmlns:cx6="http://schemas.microsoft.com/office/drawing/2016/5/12/chartex" xmlns:cx7="http://schemas.microsoft.com/office/drawing/2016/5/13/chartex" xmlns:cx8="http://schemas.microsoft.com/office/drawing/2016/5/14/chartex" xmlns:mc="http://schemas.openxmlformats.org/markup-compatibility/2006" xmlns:aink="http://schemas.microsoft.com/office/drawing/2016/ink" xmlns:am3d="http://schemas.microsoft.com/office/drawing/2017/model3d" xmlns:o="urn:schemas-microsoft-com:office:office" xmlns:oel="http://schemas.microsoft.com/office/2019/extlst" xmlns:r="http://schemas.openxmlformats.org/officeDocument/2006/relationships" xmlns:m="http://schemas.openxmlformats.org/officeDocument/2006/math" xmlns:v="urn:schemas-microsoft-com:vml" xmlns:wp14="http://schemas.microsoft.com/office/word/2010/wordprocessingDrawing" xmlns:wp="http://schemas.openxmlformats.org/drawingml/2006/wordprocessingDrawing" xmlns:w10="urn:schemas-microsoft-com:office:word" xmlns:w="http://schemas.openxmlformats.org/wordprocessingml/2006/main" xmlns:w14="http://schemas.microsoft.com/office/word/2010/wordml" xmlns:w15="http://schemas.microsoft.com/office/word/2012/wordml" xmlns:w16cex="http://schemas.microsoft.com/office/word/2018/wordml/cex" xmlns:w16cid="http://schemas.microsoft.com/office/word/2016/wordml/cid" xmlns:w16="http://schemas.microsoft.com/office/word/2018/wordml" xmlns:w16du="http://schemas.microsoft.com/office/word/2023/wordml/word16du" xmlns:w16sdtdh="http://schemas.microsoft.com/office/word/2020/wordml/sdtdatahash" xmlns:w16sdtfl="http://schemas.microsoft.com/office/word/2024/wordml/sdtformatlock" xmlns:w16se="http://schemas.microsoft.com/office/word/2015/wordml/symex" xmlns:wpg="http://schemas.microsoft.com/office/word/2010/wordprocessingGroup" xmlns:wpi="http://schemas.microsoft.com/office/word/2010/wordprocessingInk" xmlns:wne="http://schemas.microsoft.com/office/word/2006/wordml" xmlns:wps="http://schemas.microsoft.com/office/word/2010/wordprocessingShape" mc:Ignorable="w14 w15 w16se w16cid w16 w16cex w16sdtdh w16sdtfl w16du wp14">
+<w:ftr xmlns:wpc="http://schemas.microsoft.com/office/word/2010/wordprocessingCanvas" xmlns:cx="http://schemas.microsoft.com/office/drawing/2014/chartex" xmlns:cx1="http://schemas.microsoft.com/office/drawing/2015/9/8/chartex" xmlns:cx2="http://schemas.microsoft.com/office/drawing/2015/10/21/chartex" xmlns:cx3="http://schemas.microsoft.com/office/drawing/2016/5/9/chartex" xmlns:cx4="http://schemas.microsoft.com/office/drawing/2016/5/10/chartex" xmlns:cx5="http://schemas.microsoft.com/office/drawing/2016/5/11/chartex" xmlns:cx6="http://schemas.microsoft.com/office/drawing/2016/5/12/chartex" xmlns:cx7="http://schemas.microsoft.com/office/drawing/2016/5/13/chartex" xmlns:cx8="http://schemas.microsoft.com/office/drawing/2016/5/14/chartex" xmlns:mc="http://schemas.openxmlformats.org/markup-compatibility/2006" xmlns:aink="http://schemas.microsoft.com/office/drawing/2016/ink" xmlns:am3d="http://schemas.microsoft.com/office/drawing/2017/model3d" xmlns:o="urn:schemas-microsoft-com:office:office" xmlns:oel="http://schemas.microsoft.com/office/2019/extlst" xmlns:r="http://schemas.openxmlformats.org/officeDocument/2006/relationships" xmlns:m="http://schemas.openxmlformats.org/officeDocument/2006/math" xmlns:v="urn:schemas-microsoft-com:vml" xmlns:wp14="http://schemas.microsoft.com/office/word/2010/wordprocessingDrawing" xmlns:wp="http://schemas.openxmlformats.org/drawingml/2006/wordprocessingDrawing" xmlns:w10="urn:schemas-microsoft-com:office:word" xmlns:w="http://schemas.openxmlformats.org/wordprocessingml/2006/main" xmlns:w14="http://schemas.microsoft.com/office/word/2010/wordml" xmlns:w15="http://schemas.microsoft.com/office/word/2012/wordml" xmlns:w16cex="http://schemas.microsoft.com/office/word/2018/wordml/cex" xmlns:w16cid="http://schemas.microsoft.com/office/word/2016/wordml/cid" xmlns:w16="http://schemas.microsoft.com/office/word/2018/wordml" xmlns:w16sdtdh="http://schemas.microsoft.com/office/word/2020/wordml/sdtdatahash" xmlns:w16se="http://schemas.microsoft.com/office/word/2015/wordml/symex" xmlns:wpg="http://schemas.microsoft.com/office/word/2010/wordprocessingGroup" xmlns:wpi="http://schemas.microsoft.com/office/word/2010/wordprocessingInk" xmlns:wne="http://schemas.microsoft.com/office/word/2006/wordml" xmlns:wps="http://schemas.microsoft.com/office/word/2010/wordprocessingShape" mc:Ignorable="w14 w15 w16se w16cid w16 w16cex w16sdtdh wp14">
   <w:p>
     <w:pPr>
       <w:pStyle w:val="Piedepgina"/>
@@ -13234,7 +13248,7 @@
 </file>
 
 <file path=word/footnotes.xml><?xml version="1.0" encoding="utf-8"?>
-<w:footnotes xmlns:wpc="http://schemas.microsoft.com/office/word/2010/wordprocessingCanvas" xmlns:cx="http://schemas.microsoft.com/office/drawing/2014/chartex" xmlns:cx1="http://schemas.microsoft.com/office/drawing/2015/9/8/chartex" xmlns:cx2="http://schemas.microsoft.com/office/drawing/2015/10/21/chartex" xmlns:cx3="http://schemas.microsoft.com/office/drawing/2016/5/9/chartex" xmlns:cx4="http://schemas.microsoft.com/office/drawing/2016/5/10/chartex" xmlns:cx5="http://schemas.microsoft.com/office/drawing/2016/5/11/chartex" xmlns:cx6="http://schemas.microsoft.com/office/drawing/2016/5/12/chartex" xmlns:cx7="http://schemas.microsoft.com/office/drawing/2016/5/13/chartex" xmlns:cx8="http://schemas.microsoft.com/office/drawing/2016/5/14/chartex" xmlns:mc="http://schemas.openxmlformats.org/markup-compatibility/2006" xmlns:aink="http://schemas.microsoft.com/office/drawing/2016/ink" xmlns:am3d="http://schemas.microsoft.com/office/drawing/2017/model3d" xmlns:o="urn:schemas-microsoft-com:office:office" xmlns:oel="http://schemas.microsoft.com/office/2019/extlst" xmlns:r="http://schemas.openxmlformats.org/officeDocument/2006/relationships" xmlns:m="http://schemas.openxmlformats.org/officeDocument/2006/math" xmlns:v="urn:schemas-microsoft-com:vml" xmlns:wp14="http://schemas.microsoft.com/office/word/2010/wordprocessingDrawing" xmlns:wp="http://schemas.openxmlformats.org/drawingml/2006/wordprocessingDrawing" xmlns:w10="urn:schemas-microsoft-com:office:word" xmlns:w="http://schemas.openxmlformats.org/wordprocessingml/2006/main" xmlns:w14="http://schemas.microsoft.com/office/word/2010/wordml" xmlns:w15="http://schemas.microsoft.com/office/word/2012/wordml" xmlns:w16cex="http://schemas.microsoft.com/office/word/2018/wordml/cex" xmlns:w16cid="http://schemas.microsoft.com/office/word/2016/wordml/cid" xmlns:w16="http://schemas.microsoft.com/office/word/2018/wordml" xmlns:w16du="http://schemas.microsoft.com/office/word/2023/wordml/word16du" xmlns:w16sdtdh="http://schemas.microsoft.com/office/word/2020/wordml/sdtdatahash" xmlns:w16sdtfl="http://schemas.microsoft.com/office/word/2024/wordml/sdtformatlock" xmlns:w16se="http://schemas.microsoft.com/office/word/2015/wordml/symex" xmlns:wpg="http://schemas.microsoft.com/office/word/2010/wordprocessingGroup" xmlns:wpi="http://schemas.microsoft.com/office/word/2010/wordprocessingInk" xmlns:wne="http://schemas.microsoft.com/office/word/2006/wordml" xmlns:wps="http://schemas.microsoft.com/office/word/2010/wordprocessingShape" mc:Ignorable="w14 w15 w16se w16cid w16 w16cex w16sdtdh w16sdtfl w16du wp14">
+<w:footnotes xmlns:wpc="http://schemas.microsoft.com/office/word/2010/wordprocessingCanvas" xmlns:cx="http://schemas.microsoft.com/office/drawing/2014/chartex" xmlns:cx1="http://schemas.microsoft.com/office/drawing/2015/9/8/chartex" xmlns:cx2="http://schemas.microsoft.com/office/drawing/2015/10/21/chartex" xmlns:cx3="http://schemas.microsoft.com/office/drawing/2016/5/9/chartex" xmlns:cx4="http://schemas.microsoft.com/office/drawing/2016/5/10/chartex" xmlns:cx5="http://schemas.microsoft.com/office/drawing/2016/5/11/chartex" xmlns:cx6="http://schemas.microsoft.com/office/drawing/2016/5/12/chartex" xmlns:cx7="http://schemas.microsoft.com/office/drawing/2016/5/13/chartex" xmlns:cx8="http://schemas.microsoft.com/office/drawing/2016/5/14/chartex" xmlns:mc="http://schemas.openxmlformats.org/markup-compatibility/2006" xmlns:aink="http://schemas.microsoft.com/office/drawing/2016/ink" xmlns:am3d="http://schemas.microsoft.com/office/drawing/2017/model3d" xmlns:o="urn:schemas-microsoft-com:office:office" xmlns:oel="http://schemas.microsoft.com/office/2019/extlst" xmlns:r="http://schemas.openxmlformats.org/officeDocument/2006/relationships" xmlns:m="http://schemas.openxmlformats.org/officeDocument/2006/math" xmlns:v="urn:schemas-microsoft-com:vml" xmlns:wp14="http://schemas.microsoft.com/office/word/2010/wordprocessingDrawing" xmlns:wp="http://schemas.openxmlformats.org/drawingml/2006/wordprocessingDrawing" xmlns:w10="urn:schemas-microsoft-com:office:word" xmlns:w="http://schemas.openxmlformats.org/wordprocessingml/2006/main" xmlns:w14="http://schemas.microsoft.com/office/word/2010/wordml" xmlns:w15="http://schemas.microsoft.com/office/word/2012/wordml" xmlns:w16cex="http://schemas.microsoft.com/office/word/2018/wordml/cex" xmlns:w16cid="http://schemas.microsoft.com/office/word/2016/wordml/cid" xmlns:w16="http://schemas.microsoft.com/office/word/2018/wordml" xmlns:w16sdtdh="http://schemas.microsoft.com/office/word/2020/wordml/sdtdatahash" xmlns:w16se="http://schemas.microsoft.com/office/word/2015/wordml/symex" xmlns:wpg="http://schemas.microsoft.com/office/word/2010/wordprocessingGroup" xmlns:wpi="http://schemas.microsoft.com/office/word/2010/wordprocessingInk" xmlns:wne="http://schemas.microsoft.com/office/word/2006/wordml" xmlns:wps="http://schemas.microsoft.com/office/word/2010/wordprocessingShape" mc:Ignorable="w14 w15 w16se w16cid w16 w16cex w16sdtdh wp14">
   <w:footnote w:type="separator" w:id="-1">
     <w:p>
       <w:pPr>
@@ -13259,7 +13273,7 @@
 </file>
 
 <file path=word/numbering.xml><?xml version="1.0" encoding="utf-8"?>
-<w:numbering xmlns:wpc="http://schemas.microsoft.com/office/word/2010/wordprocessingCanvas" xmlns:cx="http://schemas.microsoft.com/office/drawing/2014/chartex" xmlns:cx1="http://schemas.microsoft.com/office/drawing/2015/9/8/chartex" xmlns:cx2="http://schemas.microsoft.com/office/drawing/2015/10/21/chartex" xmlns:cx3="http://schemas.microsoft.com/office/drawing/2016/5/9/chartex" xmlns:cx4="http://schemas.microsoft.com/office/drawing/2016/5/10/chartex" xmlns:cx5="http://schemas.microsoft.com/office/drawing/2016/5/11/chartex" xmlns:cx6="http://schemas.microsoft.com/office/drawing/2016/5/12/chartex" xmlns:cx7="http://schemas.microsoft.com/office/drawing/2016/5/13/chartex" xmlns:cx8="http://schemas.microsoft.com/office/drawing/2016/5/14/chartex" xmlns:mc="http://schemas.openxmlformats.org/markup-compatibility/2006" xmlns:aink="http://schemas.microsoft.com/office/drawing/2016/ink" xmlns:am3d="http://schemas.microsoft.com/office/drawing/2017/model3d" xmlns:o="urn:schemas-microsoft-com:office:office" xmlns:oel="http://schemas.microsoft.com/office/2019/extlst" xmlns:r="http://schemas.openxmlformats.org/officeDocument/2006/relationships" xmlns:m="http://schemas.openxmlformats.org/officeDocument/2006/math" xmlns:v="urn:schemas-microsoft-com:vml" xmlns:wp14="http://schemas.microsoft.com/office/word/2010/wordprocessingDrawing" xmlns:wp="http://schemas.openxmlformats.org/drawingml/2006/wordprocessingDrawing" xmlns:w10="urn:schemas-microsoft-com:office:word" xmlns:w="http://schemas.openxmlformats.org/wordprocessingml/2006/main" xmlns:w14="http://schemas.microsoft.com/office/word/2010/wordml" xmlns:w15="http://schemas.microsoft.com/office/word/2012/wordml" xmlns:w16cex="http://schemas.microsoft.com/office/word/2018/wordml/cex" xmlns:w16cid="http://schemas.microsoft.com/office/word/2016/wordml/cid" xmlns:w16="http://schemas.microsoft.com/office/word/2018/wordml" xmlns:w16du="http://schemas.microsoft.com/office/word/2023/wordml/word16du" xmlns:w16sdtdh="http://schemas.microsoft.com/office/word/2020/wordml/sdtdatahash" xmlns:w16sdtfl="http://schemas.microsoft.com/office/word/2024/wordml/sdtformatlock" xmlns:w16se="http://schemas.microsoft.com/office/word/2015/wordml/symex" xmlns:wpg="http://schemas.microsoft.com/office/word/2010/wordprocessingGroup" xmlns:wpi="http://schemas.microsoft.com/office/word/2010/wordprocessingInk" xmlns:wne="http://schemas.microsoft.com/office/word/2006/wordml" xmlns:wps="http://schemas.microsoft.com/office/word/2010/wordprocessingShape" mc:Ignorable="w14 w15 w16se w16cid w16 w16cex w16sdtdh w16sdtfl w16du wp14">
+<w:numbering xmlns:wpc="http://schemas.microsoft.com/office/word/2010/wordprocessingCanvas" xmlns:cx="http://schemas.microsoft.com/office/drawing/2014/chartex" xmlns:cx1="http://schemas.microsoft.com/office/drawing/2015/9/8/chartex" xmlns:cx2="http://schemas.microsoft.com/office/drawing/2015/10/21/chartex" xmlns:cx3="http://schemas.microsoft.com/office/drawing/2016/5/9/chartex" xmlns:cx4="http://schemas.microsoft.com/office/drawing/2016/5/10/chartex" xmlns:cx5="http://schemas.microsoft.com/office/drawing/2016/5/11/chartex" xmlns:cx6="http://schemas.microsoft.com/office/drawing/2016/5/12/chartex" xmlns:cx7="http://schemas.microsoft.com/office/drawing/2016/5/13/chartex" xmlns:cx8="http://schemas.microsoft.com/office/drawing/2016/5/14/chartex" xmlns:mc="http://schemas.openxmlformats.org/markup-compatibility/2006" xmlns:aink="http://schemas.microsoft.com/office/drawing/2016/ink" xmlns:am3d="http://schemas.microsoft.com/office/drawing/2017/model3d" xmlns:o="urn:schemas-microsoft-com:office:office" xmlns:oel="http://schemas.microsoft.com/office/2019/extlst" xmlns:r="http://schemas.openxmlformats.org/officeDocument/2006/relationships" xmlns:m="http://schemas.openxmlformats.org/officeDocument/2006/math" xmlns:v="urn:schemas-microsoft-com:vml" xmlns:wp14="http://schemas.microsoft.com/office/word/2010/wordprocessingDrawing" xmlns:wp="http://schemas.openxmlformats.org/drawingml/2006/wordprocessingDrawing" xmlns:w10="urn:schemas-microsoft-com:office:word" xmlns:w="http://schemas.openxmlformats.org/wordprocessingml/2006/main" xmlns:w14="http://schemas.microsoft.com/office/word/2010/wordml" xmlns:w15="http://schemas.microsoft.com/office/word/2012/wordml" xmlns:w16cex="http://schemas.microsoft.com/office/word/2018/wordml/cex" xmlns:w16cid="http://schemas.microsoft.com/office/word/2016/wordml/cid" xmlns:w16="http://schemas.microsoft.com/office/word/2018/wordml" xmlns:w16sdtdh="http://schemas.microsoft.com/office/word/2020/wordml/sdtdatahash" xmlns:w16se="http://schemas.microsoft.com/office/word/2015/wordml/symex" xmlns:wpg="http://schemas.microsoft.com/office/word/2010/wordprocessingGroup" xmlns:wpi="http://schemas.microsoft.com/office/word/2010/wordprocessingInk" xmlns:wne="http://schemas.microsoft.com/office/word/2006/wordml" xmlns:wps="http://schemas.microsoft.com/office/word/2010/wordprocessingShape" mc:Ignorable="w14 w15 w16se w16cid w16 w16cex w16sdtdh wp14">
   <w:abstractNum w:abstractNumId="0" w15:restartNumberingAfterBreak="0">
     <w:nsid w:val="04CA5E47"/>
     <w:multiLevelType w:val="hybridMultilevel"/>
@@ -14070,7 +14084,7 @@
 </file>
 
 <file path=word/styles.xml><?xml version="1.0" encoding="utf-8"?>
-<w:styles xmlns:mc="http://schemas.openxmlformats.org/markup-compatibility/2006" xmlns:r="http://schemas.openxmlformats.org/officeDocument/2006/relationships" xmlns:w="http://schemas.openxmlformats.org/wordprocessingml/2006/main" xmlns:w14="http://schemas.microsoft.com/office/word/2010/wordml" xmlns:w15="http://schemas.microsoft.com/office/word/2012/wordml" xmlns:w16cex="http://schemas.microsoft.com/office/word/2018/wordml/cex" xmlns:w16cid="http://schemas.microsoft.com/office/word/2016/wordml/cid" xmlns:w16="http://schemas.microsoft.com/office/word/2018/wordml" xmlns:w16du="http://schemas.microsoft.com/office/word/2023/wordml/word16du" xmlns:w16sdtdh="http://schemas.microsoft.com/office/word/2020/wordml/sdtdatahash" xmlns:w16sdtfl="http://schemas.microsoft.com/office/word/2024/wordml/sdtformatlock" xmlns:w16se="http://schemas.microsoft.com/office/word/2015/wordml/symex" mc:Ignorable="w14 w15 w16se w16cid w16 w16cex w16sdtdh w16sdtfl w16du">
+<w:styles xmlns:mc="http://schemas.openxmlformats.org/markup-compatibility/2006" xmlns:r="http://schemas.openxmlformats.org/officeDocument/2006/relationships" xmlns:w="http://schemas.openxmlformats.org/wordprocessingml/2006/main" xmlns:w14="http://schemas.microsoft.com/office/word/2010/wordml" xmlns:w15="http://schemas.microsoft.com/office/word/2012/wordml" xmlns:w16cex="http://schemas.microsoft.com/office/word/2018/wordml/cex" xmlns:w16cid="http://schemas.microsoft.com/office/word/2016/wordml/cid" xmlns:w16="http://schemas.microsoft.com/office/word/2018/wordml" xmlns:w16sdtdh="http://schemas.microsoft.com/office/word/2020/wordml/sdtdatahash" xmlns:w16se="http://schemas.microsoft.com/office/word/2015/wordml/symex" mc:Ignorable="w14 w15 w16se w16cid w16 w16cex w16sdtdh">
   <w:docDefaults>
     <w:rPrDefault>
       <w:rPr>
@@ -14671,6 +14685,7 @@
   <w:style w:type="character" w:default="1" w:styleId="Fuentedeprrafopredeter">
     <w:name w:val="Default Paragraph Font"/>
     <w:uiPriority w:val="1"/>
+    <w:semiHidden/>
     <w:unhideWhenUsed/>
   </w:style>
   <w:style w:type="table" w:default="1" w:styleId="Tablanormal">

</xml_diff>